<commit_message>
Changed to bayesian approach; first draft of introduction; lab tests rather than hospitalization data
</commit_message>
<xml_diff>
--- a/manuscript/project influenza A and B.docx
+++ b/manuscript/project influenza A and B.docx
@@ -1,6 +1,6 @@
 
 <file path=word/document.xml><?xml version="1.0" encoding="utf-8"?>
-<w:document xmlns:wpc="http://schemas.microsoft.com/office/word/2010/wordprocessingCanvas" xmlns:cx="http://schemas.microsoft.com/office/drawing/2014/chartex" xmlns:cx1="http://schemas.microsoft.com/office/drawing/2015/9/8/chartex" xmlns:cx2="http://schemas.microsoft.com/office/drawing/2015/10/21/chartex" xmlns:cx3="http://schemas.microsoft.com/office/drawing/2016/5/9/chartex" xmlns:cx4="http://schemas.microsoft.com/office/drawing/2016/5/10/chartex" xmlns:cx5="http://schemas.microsoft.com/office/drawing/2016/5/11/chartex" xmlns:cx6="http://schemas.microsoft.com/office/drawing/2016/5/12/chartex" xmlns:cx7="http://schemas.microsoft.com/office/drawing/2016/5/13/chartex" xmlns:cx8="http://schemas.microsoft.com/office/drawing/2016/5/14/chartex" xmlns:mc="http://schemas.openxmlformats.org/markup-compatibility/2006" xmlns:aink="http://schemas.microsoft.com/office/drawing/2016/ink" xmlns:am3d="http://schemas.microsoft.com/office/drawing/2017/model3d" xmlns:o="urn:schemas-microsoft-com:office:office" xmlns:oel="http://schemas.microsoft.com/office/2019/extlst" xmlns:r="http://schemas.openxmlformats.org/officeDocument/2006/relationships" xmlns:m="http://schemas.openxmlformats.org/officeDocument/2006/math" xmlns:v="urn:schemas-microsoft-com:vml" xmlns:wp14="http://schemas.microsoft.com/office/word/2010/wordprocessingDrawing" xmlns:wp="http://schemas.openxmlformats.org/drawingml/2006/wordprocessingDrawing" xmlns:w10="urn:schemas-microsoft-com:office:word" xmlns:w="http://schemas.openxmlformats.org/wordprocessingml/2006/main" xmlns:w14="http://schemas.microsoft.com/office/word/2010/wordml" xmlns:w15="http://schemas.microsoft.com/office/word/2012/wordml" xmlns:w16cex="http://schemas.microsoft.com/office/word/2018/wordml/cex" xmlns:w16cid="http://schemas.microsoft.com/office/word/2016/wordml/cid" xmlns:w16="http://schemas.microsoft.com/office/word/2018/wordml" xmlns:w16du="http://schemas.microsoft.com/office/word/2023/wordml/word16du" xmlns:w16sdtdh="http://schemas.microsoft.com/office/word/2020/wordml/sdtdatahash" xmlns:w16se="http://schemas.microsoft.com/office/word/2015/wordml/symex" xmlns:wpg="http://schemas.microsoft.com/office/word/2010/wordprocessingGroup" xmlns:wpi="http://schemas.microsoft.com/office/word/2010/wordprocessingInk" xmlns:wne="http://schemas.microsoft.com/office/word/2006/wordml" xmlns:wps="http://schemas.microsoft.com/office/word/2010/wordprocessingShape" mc:Ignorable="w14 w15 w16se w16cid w16 w16cex w16sdtdh w16du wp14">
+<w:document xmlns:wpc="http://schemas.microsoft.com/office/word/2010/wordprocessingCanvas" xmlns:cx="http://schemas.microsoft.com/office/drawing/2014/chartex" xmlns:cx1="http://schemas.microsoft.com/office/drawing/2015/9/8/chartex" xmlns:cx2="http://schemas.microsoft.com/office/drawing/2015/10/21/chartex" xmlns:cx3="http://schemas.microsoft.com/office/drawing/2016/5/9/chartex" xmlns:cx4="http://schemas.microsoft.com/office/drawing/2016/5/10/chartex" xmlns:cx5="http://schemas.microsoft.com/office/drawing/2016/5/11/chartex" xmlns:cx6="http://schemas.microsoft.com/office/drawing/2016/5/12/chartex" xmlns:cx7="http://schemas.microsoft.com/office/drawing/2016/5/13/chartex" xmlns:cx8="http://schemas.microsoft.com/office/drawing/2016/5/14/chartex" xmlns:mc="http://schemas.openxmlformats.org/markup-compatibility/2006" xmlns:aink="http://schemas.microsoft.com/office/drawing/2016/ink" xmlns:am3d="http://schemas.microsoft.com/office/drawing/2017/model3d" xmlns:o="urn:schemas-microsoft-com:office:office" xmlns:oel="http://schemas.microsoft.com/office/2019/extlst" xmlns:r="http://schemas.openxmlformats.org/officeDocument/2006/relationships" xmlns:m="http://schemas.openxmlformats.org/officeDocument/2006/math" xmlns:v="urn:schemas-microsoft-com:vml" xmlns:wp14="http://schemas.microsoft.com/office/word/2010/wordprocessingDrawing" xmlns:wp="http://schemas.openxmlformats.org/drawingml/2006/wordprocessingDrawing" xmlns:w10="urn:schemas-microsoft-com:office:word" xmlns:w="http://schemas.openxmlformats.org/wordprocessingml/2006/main" xmlns:w14="http://schemas.microsoft.com/office/word/2010/wordml" xmlns:w15="http://schemas.microsoft.com/office/word/2012/wordml" xmlns:w16cex="http://schemas.microsoft.com/office/word/2018/wordml/cex" xmlns:w16cid="http://schemas.microsoft.com/office/word/2016/wordml/cid" xmlns:w16="http://schemas.microsoft.com/office/word/2018/wordml" xmlns:w16du="http://schemas.microsoft.com/office/word/2023/wordml/word16du" xmlns:w16sdtdh="http://schemas.microsoft.com/office/word/2020/wordml/sdtdatahash" xmlns:w16sdtfl="http://schemas.microsoft.com/office/word/2024/wordml/sdtformatlock" xmlns:w16se="http://schemas.microsoft.com/office/word/2015/wordml/symex" xmlns:wpg="http://schemas.microsoft.com/office/word/2010/wordprocessingGroup" xmlns:wpi="http://schemas.microsoft.com/office/word/2010/wordprocessingInk" xmlns:wne="http://schemas.microsoft.com/office/word/2006/wordml" xmlns:wps="http://schemas.microsoft.com/office/word/2010/wordprocessingShape" mc:Ignorable="w14 w15 w16se w16cid w16 w16cex w16sdtdh w16sdtfl w16du wp14">
   <w:body>
     <w:p>
       <w:pPr>
@@ -363,7 +363,364 @@
         <w:t>Differences in fit quality and forecast skill.</w:t>
       </w:r>
     </w:p>
+    <w:p>
+      <w:r>
+        <w:br w:type="page"/>
+      </w:r>
+    </w:p>
     <w:p/>
+    <w:p/>
+    <w:p>
+      <w:r>
+        <w:rPr>
+          <w:rStyle w:val="markedcontent"/>
+          <w:rFonts w:ascii="Arial" w:hAnsi="Arial" w:cs="Arial"/>
+          <w:sz w:val="23"/>
+          <w:szCs w:val="23"/>
+        </w:rPr>
+        <w:t>Paragraph 1: Public health importance and statistics</w:t>
+      </w:r>
+      <w:r>
+        <w:rPr>
+          <w:rFonts w:ascii="system-ui" w:hAnsi="system-ui"/>
+          <w:sz w:val="20"/>
+          <w:szCs w:val="20"/>
+        </w:rPr>
+        <w:br/>
+      </w:r>
+      <w:r>
+        <w:rPr>
+          <w:rStyle w:val="markedcontent"/>
+          <w:rFonts w:ascii="Arial" w:hAnsi="Arial" w:cs="Arial"/>
+          <w:sz w:val="23"/>
+          <w:szCs w:val="23"/>
+        </w:rPr>
+        <w:t>Begin by framing the health issue as a significant global or national concern. Provide recent statistics on prevalence, incidence, or</w:t>
+      </w:r>
+      <w:r>
+        <w:rPr>
+          <w:rFonts w:ascii="system-ui" w:hAnsi="system-ui"/>
+          <w:sz w:val="20"/>
+          <w:szCs w:val="20"/>
+        </w:rPr>
+        <w:br/>
+      </w:r>
+      <w:r>
+        <w:rPr>
+          <w:rStyle w:val="markedcontent"/>
+          <w:rFonts w:ascii="Arial" w:hAnsi="Arial" w:cs="Arial"/>
+          <w:sz w:val="23"/>
+          <w:szCs w:val="23"/>
+        </w:rPr>
+        <w:t>mortality to emphasize its magnitude. Highlight temporal trends (e.g., rising or declining cases) and, if possible, project future</w:t>
+      </w:r>
+      <w:r>
+        <w:rPr>
+          <w:rFonts w:ascii="system-ui" w:hAnsi="system-ui"/>
+          <w:sz w:val="20"/>
+          <w:szCs w:val="20"/>
+        </w:rPr>
+        <w:br/>
+      </w:r>
+      <w:r>
+        <w:rPr>
+          <w:rStyle w:val="markedcontent"/>
+          <w:rFonts w:ascii="Arial" w:hAnsi="Arial" w:cs="Arial"/>
+          <w:sz w:val="23"/>
+          <w:szCs w:val="23"/>
+        </w:rPr>
+        <w:t>burdens to establish urgency.</w:t>
+      </w:r>
+      <w:r>
+        <w:rPr>
+          <w:rFonts w:ascii="system-ui" w:hAnsi="system-ui"/>
+          <w:sz w:val="20"/>
+          <w:szCs w:val="20"/>
+        </w:rPr>
+        <w:br/>
+      </w:r>
+      <w:r>
+        <w:rPr>
+          <w:rStyle w:val="markedcontent"/>
+          <w:rFonts w:ascii="Arial" w:hAnsi="Arial" w:cs="Arial"/>
+          <w:sz w:val="23"/>
+          <w:szCs w:val="23"/>
+        </w:rPr>
+        <w:t>Paragraph 2: Risk factors, disparities, geographic or demographic heterogeneity</w:t>
+      </w:r>
+      <w:r>
+        <w:rPr>
+          <w:rFonts w:ascii="system-ui" w:hAnsi="system-ui"/>
+          <w:sz w:val="20"/>
+          <w:szCs w:val="20"/>
+        </w:rPr>
+        <w:br/>
+      </w:r>
+      <w:r>
+        <w:rPr>
+          <w:rStyle w:val="markedcontent"/>
+          <w:rFonts w:ascii="Arial" w:hAnsi="Arial" w:cs="Arial"/>
+          <w:sz w:val="23"/>
+          <w:szCs w:val="23"/>
+        </w:rPr>
+        <w:t>Briefly explain the main biological, behavioral, or environmental risk factors associated with the disease. Discuss how the burden is</w:t>
+      </w:r>
+      <w:r>
+        <w:rPr>
+          <w:rFonts w:ascii="system-ui" w:hAnsi="system-ui"/>
+          <w:sz w:val="20"/>
+          <w:szCs w:val="20"/>
+        </w:rPr>
+        <w:br/>
+      </w:r>
+      <w:r>
+        <w:rPr>
+          <w:rStyle w:val="markedcontent"/>
+          <w:rFonts w:ascii="Arial" w:hAnsi="Arial" w:cs="Arial"/>
+          <w:sz w:val="23"/>
+          <w:szCs w:val="23"/>
+        </w:rPr>
+        <w:t>unevenly distributed across age, sex, socioeconomic status, or regions. Emphasize disparities, such as higher incidence in specific</w:t>
+      </w:r>
+      <w:r>
+        <w:rPr>
+          <w:rFonts w:ascii="system-ui" w:hAnsi="system-ui"/>
+          <w:sz w:val="20"/>
+          <w:szCs w:val="20"/>
+        </w:rPr>
+        <w:br/>
+      </w:r>
+      <w:r>
+        <w:rPr>
+          <w:rStyle w:val="markedcontent"/>
+          <w:rFonts w:ascii="Arial" w:hAnsi="Arial" w:cs="Arial"/>
+          <w:sz w:val="23"/>
+          <w:szCs w:val="23"/>
+        </w:rPr>
+        <w:t>sub-populations or limited healthcare access in resource-constrained settings.</w:t>
+      </w:r>
+      <w:r>
+        <w:rPr>
+          <w:rFonts w:ascii="system-ui" w:hAnsi="system-ui"/>
+          <w:sz w:val="20"/>
+          <w:szCs w:val="20"/>
+        </w:rPr>
+        <w:br/>
+      </w:r>
+      <w:r>
+        <w:rPr>
+          <w:rStyle w:val="markedcontent"/>
+          <w:rFonts w:ascii="Arial" w:hAnsi="Arial" w:cs="Arial"/>
+          <w:sz w:val="23"/>
+          <w:szCs w:val="23"/>
+        </w:rPr>
+        <w:t>Paragraph 3: Existing initiatives/goals, progress made, remaining gaps</w:t>
+      </w:r>
+      <w:r>
+        <w:rPr>
+          <w:rFonts w:ascii="system-ui" w:hAnsi="system-ui"/>
+          <w:sz w:val="20"/>
+          <w:szCs w:val="20"/>
+        </w:rPr>
+        <w:br/>
+      </w:r>
+      <w:r>
+        <w:rPr>
+          <w:rStyle w:val="markedcontent"/>
+          <w:rFonts w:ascii="Arial" w:hAnsi="Arial" w:cs="Arial"/>
+          <w:sz w:val="23"/>
+          <w:szCs w:val="23"/>
+        </w:rPr>
+        <w:t>Introduce major public health initiatives, programs, or global goals designed to reduce the disease burden (e.g., WHO Sustainable</w:t>
+      </w:r>
+      <w:r>
+        <w:rPr>
+          <w:rFonts w:ascii="system-ui" w:hAnsi="system-ui"/>
+          <w:sz w:val="20"/>
+          <w:szCs w:val="20"/>
+        </w:rPr>
+        <w:br/>
+      </w:r>
+      <w:r>
+        <w:rPr>
+          <w:rStyle w:val="markedcontent"/>
+          <w:rFonts w:ascii="Arial" w:hAnsi="Arial" w:cs="Arial"/>
+          <w:sz w:val="23"/>
+          <w:szCs w:val="23"/>
+        </w:rPr>
+        <w:t>Development Goals, national initiatives). Summarize progress made so far and point out any measurable successes. Then</w:t>
+      </w:r>
+      <w:r>
+        <w:rPr>
+          <w:rFonts w:ascii="system-ui" w:hAnsi="system-ui"/>
+          <w:sz w:val="20"/>
+          <w:szCs w:val="20"/>
+        </w:rPr>
+        <w:br/>
+      </w:r>
+      <w:r>
+        <w:rPr>
+          <w:rStyle w:val="markedcontent"/>
+          <w:rFonts w:ascii="Arial" w:hAnsi="Arial" w:cs="Arial"/>
+          <w:sz w:val="23"/>
+          <w:szCs w:val="23"/>
+        </w:rPr>
+        <w:t>underline the remaining challenges—such as inequities, stalled progress, or emerging threats—that justify further study.</w:t>
+      </w:r>
+      <w:r>
+        <w:rPr>
+          <w:rFonts w:ascii="system-ui" w:hAnsi="system-ui"/>
+          <w:sz w:val="20"/>
+          <w:szCs w:val="20"/>
+        </w:rPr>
+        <w:br/>
+      </w:r>
+      <w:r>
+        <w:rPr>
+          <w:rStyle w:val="markedcontent"/>
+          <w:rFonts w:ascii="Arial" w:hAnsi="Arial" w:cs="Arial"/>
+          <w:sz w:val="23"/>
+          <w:szCs w:val="23"/>
+        </w:rPr>
+        <w:t>Paragraph 4: Importance of forecasting and limitations of past studies</w:t>
+      </w:r>
+      <w:r>
+        <w:rPr>
+          <w:rFonts w:ascii="system-ui" w:hAnsi="system-ui"/>
+          <w:sz w:val="20"/>
+          <w:szCs w:val="20"/>
+        </w:rPr>
+        <w:br/>
+      </w:r>
+      <w:r>
+        <w:rPr>
+          <w:rStyle w:val="markedcontent"/>
+          <w:rFonts w:ascii="Arial" w:hAnsi="Arial" w:cs="Arial"/>
+          <w:sz w:val="23"/>
+          <w:szCs w:val="23"/>
+        </w:rPr>
+        <w:t>Explain why forecasting is critical for guiding public health policy, resource allocation, and prevention strategies. Acknowledge past</w:t>
+      </w:r>
+      <w:r>
+        <w:rPr>
+          <w:rFonts w:ascii="system-ui" w:hAnsi="system-ui"/>
+          <w:sz w:val="20"/>
+          <w:szCs w:val="20"/>
+        </w:rPr>
+        <w:br/>
+      </w:r>
+      <w:r>
+        <w:rPr>
+          <w:rStyle w:val="markedcontent"/>
+          <w:rFonts w:ascii="Arial" w:hAnsi="Arial" w:cs="Arial"/>
+          <w:sz w:val="23"/>
+          <w:szCs w:val="23"/>
+        </w:rPr>
+        <w:t>forecasting or modeling efforts and describe their limitations, such as short time horizons, lack of subgroup analysis, or insufficient</w:t>
+      </w:r>
+      <w:r>
+        <w:rPr>
+          <w:rFonts w:ascii="system-ui" w:hAnsi="system-ui"/>
+          <w:sz w:val="20"/>
+          <w:szCs w:val="20"/>
+        </w:rPr>
+        <w:br/>
+      </w:r>
+      <w:r>
+        <w:rPr>
+          <w:rStyle w:val="markedcontent"/>
+          <w:rFonts w:ascii="Arial" w:hAnsi="Arial" w:cs="Arial"/>
+          <w:sz w:val="23"/>
+          <w:szCs w:val="23"/>
+        </w:rPr>
+        <w:t>consideration of social determinants. This sets up the rationale for why improved or more comprehensive approaches are needed.</w:t>
+      </w:r>
+      <w:r>
+        <w:rPr>
+          <w:rFonts w:ascii="system-ui" w:hAnsi="system-ui"/>
+          <w:sz w:val="20"/>
+          <w:szCs w:val="20"/>
+        </w:rPr>
+        <w:br/>
+      </w:r>
+      <w:r>
+        <w:rPr>
+          <w:rStyle w:val="markedcontent"/>
+          <w:rFonts w:ascii="Arial" w:hAnsi="Arial" w:cs="Arial"/>
+          <w:sz w:val="23"/>
+          <w:szCs w:val="23"/>
+        </w:rPr>
+        <w:t>Paragraph 5: Study objectives and contribution</w:t>
+      </w:r>
+      <w:r>
+        <w:rPr>
+          <w:rFonts w:ascii="system-ui" w:hAnsi="system-ui"/>
+          <w:sz w:val="20"/>
+          <w:szCs w:val="20"/>
+        </w:rPr>
+        <w:br/>
+      </w:r>
+      <w:r>
+        <w:rPr>
+          <w:rStyle w:val="markedcontent"/>
+          <w:rFonts w:ascii="Arial" w:hAnsi="Arial" w:cs="Arial"/>
+          <w:sz w:val="23"/>
+          <w:szCs w:val="23"/>
+        </w:rPr>
+        <w:t>End the introduction by clearly stating the study’s objectives. For example, indicate the intent to forecast future disease burden by</w:t>
+      </w:r>
+      <w:r>
+        <w:rPr>
+          <w:rFonts w:ascii="system-ui" w:hAnsi="system-ui"/>
+          <w:sz w:val="20"/>
+          <w:szCs w:val="20"/>
+        </w:rPr>
+        <w:br/>
+      </w:r>
+      <w:r>
+        <w:rPr>
+          <w:rStyle w:val="markedcontent"/>
+          <w:rFonts w:ascii="Arial" w:hAnsi="Arial" w:cs="Arial"/>
+          <w:sz w:val="23"/>
+          <w:szCs w:val="23"/>
+        </w:rPr>
+        <w:t>age group, region, or risk category and to evaluate progress toward specific global or national targets. Emphasize how the study</w:t>
+      </w:r>
+      <w:r>
+        <w:rPr>
+          <w:rFonts w:ascii="system-ui" w:hAnsi="system-ui"/>
+          <w:sz w:val="20"/>
+          <w:szCs w:val="20"/>
+        </w:rPr>
+        <w:br/>
+      </w:r>
+      <w:r>
+        <w:rPr>
+          <w:rStyle w:val="markedcontent"/>
+          <w:rFonts w:ascii="Arial" w:hAnsi="Arial" w:cs="Arial"/>
+          <w:sz w:val="23"/>
+          <w:szCs w:val="23"/>
+        </w:rPr>
+        <w:t>fills gaps in the literature and provides actionable insights for policymakers and public health practitioners.</w:t>
+      </w:r>
+      <w:r>
+        <w:rPr>
+          <w:rFonts w:ascii="system-ui" w:hAnsi="system-ui"/>
+          <w:sz w:val="20"/>
+          <w:szCs w:val="20"/>
+        </w:rPr>
+        <w:br/>
+      </w:r>
+      <w:r>
+        <w:rPr>
+          <w:rStyle w:val="markedcontent"/>
+          <w:rFonts w:ascii="Arial" w:hAnsi="Arial" w:cs="Arial"/>
+          <w:sz w:val="23"/>
+          <w:szCs w:val="23"/>
+        </w:rPr>
+        <w:t>12-18 references cited in the introduction</w:t>
+      </w:r>
+    </w:p>
     <w:sectPr>
       <w:pgSz w:w="12240" w:h="15840"/>
       <w:pgMar w:top="1440" w:right="1440" w:bottom="1440" w:left="1440" w:header="720" w:footer="720" w:gutter="0"/>
@@ -375,7 +732,7 @@
 </file>
 
 <file path=word/numbering.xml><?xml version="1.0" encoding="utf-8"?>
-<w:numbering xmlns:wpc="http://schemas.microsoft.com/office/word/2010/wordprocessingCanvas" xmlns:cx="http://schemas.microsoft.com/office/drawing/2014/chartex" xmlns:cx1="http://schemas.microsoft.com/office/drawing/2015/9/8/chartex" xmlns:cx2="http://schemas.microsoft.com/office/drawing/2015/10/21/chartex" xmlns:cx3="http://schemas.microsoft.com/office/drawing/2016/5/9/chartex" xmlns:cx4="http://schemas.microsoft.com/office/drawing/2016/5/10/chartex" xmlns:cx5="http://schemas.microsoft.com/office/drawing/2016/5/11/chartex" xmlns:cx6="http://schemas.microsoft.com/office/drawing/2016/5/12/chartex" xmlns:cx7="http://schemas.microsoft.com/office/drawing/2016/5/13/chartex" xmlns:cx8="http://schemas.microsoft.com/office/drawing/2016/5/14/chartex" xmlns:mc="http://schemas.openxmlformats.org/markup-compatibility/2006" xmlns:aink="http://schemas.microsoft.com/office/drawing/2016/ink" xmlns:am3d="http://schemas.microsoft.com/office/drawing/2017/model3d" xmlns:o="urn:schemas-microsoft-com:office:office" xmlns:oel="http://schemas.microsoft.com/office/2019/extlst" xmlns:r="http://schemas.openxmlformats.org/officeDocument/2006/relationships" xmlns:m="http://schemas.openxmlformats.org/officeDocument/2006/math" xmlns:v="urn:schemas-microsoft-com:vml" xmlns:wp14="http://schemas.microsoft.com/office/word/2010/wordprocessingDrawing" xmlns:wp="http://schemas.openxmlformats.org/drawingml/2006/wordprocessingDrawing" xmlns:w10="urn:schemas-microsoft-com:office:word" xmlns:w="http://schemas.openxmlformats.org/wordprocessingml/2006/main" xmlns:w14="http://schemas.microsoft.com/office/word/2010/wordml" xmlns:w15="http://schemas.microsoft.com/office/word/2012/wordml" xmlns:w16cex="http://schemas.microsoft.com/office/word/2018/wordml/cex" xmlns:w16cid="http://schemas.microsoft.com/office/word/2016/wordml/cid" xmlns:w16="http://schemas.microsoft.com/office/word/2018/wordml" xmlns:w16du="http://schemas.microsoft.com/office/word/2023/wordml/word16du" xmlns:w16sdtdh="http://schemas.microsoft.com/office/word/2020/wordml/sdtdatahash" xmlns:w16se="http://schemas.microsoft.com/office/word/2015/wordml/symex" xmlns:wpg="http://schemas.microsoft.com/office/word/2010/wordprocessingGroup" xmlns:wpi="http://schemas.microsoft.com/office/word/2010/wordprocessingInk" xmlns:wne="http://schemas.microsoft.com/office/word/2006/wordml" xmlns:wps="http://schemas.microsoft.com/office/word/2010/wordprocessingShape" mc:Ignorable="w14 w15 w16se w16cid w16 w16cex w16sdtdh w16du wp14">
+<w:numbering xmlns:wpc="http://schemas.microsoft.com/office/word/2010/wordprocessingCanvas" xmlns:cx="http://schemas.microsoft.com/office/drawing/2014/chartex" xmlns:cx1="http://schemas.microsoft.com/office/drawing/2015/9/8/chartex" xmlns:cx2="http://schemas.microsoft.com/office/drawing/2015/10/21/chartex" xmlns:cx3="http://schemas.microsoft.com/office/drawing/2016/5/9/chartex" xmlns:cx4="http://schemas.microsoft.com/office/drawing/2016/5/10/chartex" xmlns:cx5="http://schemas.microsoft.com/office/drawing/2016/5/11/chartex" xmlns:cx6="http://schemas.microsoft.com/office/drawing/2016/5/12/chartex" xmlns:cx7="http://schemas.microsoft.com/office/drawing/2016/5/13/chartex" xmlns:cx8="http://schemas.microsoft.com/office/drawing/2016/5/14/chartex" xmlns:mc="http://schemas.openxmlformats.org/markup-compatibility/2006" xmlns:aink="http://schemas.microsoft.com/office/drawing/2016/ink" xmlns:am3d="http://schemas.microsoft.com/office/drawing/2017/model3d" xmlns:o="urn:schemas-microsoft-com:office:office" xmlns:oel="http://schemas.microsoft.com/office/2019/extlst" xmlns:r="http://schemas.openxmlformats.org/officeDocument/2006/relationships" xmlns:m="http://schemas.openxmlformats.org/officeDocument/2006/math" xmlns:v="urn:schemas-microsoft-com:vml" xmlns:wp14="http://schemas.microsoft.com/office/word/2010/wordprocessingDrawing" xmlns:wp="http://schemas.openxmlformats.org/drawingml/2006/wordprocessingDrawing" xmlns:w10="urn:schemas-microsoft-com:office:word" xmlns:w="http://schemas.openxmlformats.org/wordprocessingml/2006/main" xmlns:w14="http://schemas.microsoft.com/office/word/2010/wordml" xmlns:w15="http://schemas.microsoft.com/office/word/2012/wordml" xmlns:w16cex="http://schemas.microsoft.com/office/word/2018/wordml/cex" xmlns:w16cid="http://schemas.microsoft.com/office/word/2016/wordml/cid" xmlns:w16="http://schemas.microsoft.com/office/word/2018/wordml" xmlns:w16du="http://schemas.microsoft.com/office/word/2023/wordml/word16du" xmlns:w16sdtdh="http://schemas.microsoft.com/office/word/2020/wordml/sdtdatahash" xmlns:w16sdtfl="http://schemas.microsoft.com/office/word/2024/wordml/sdtformatlock" xmlns:w16se="http://schemas.microsoft.com/office/word/2015/wordml/symex" xmlns:wpg="http://schemas.microsoft.com/office/word/2010/wordprocessingGroup" xmlns:wpi="http://schemas.microsoft.com/office/word/2010/wordprocessingInk" xmlns:wne="http://schemas.microsoft.com/office/word/2006/wordml" xmlns:wps="http://schemas.microsoft.com/office/word/2010/wordprocessingShape" mc:Ignorable="w14 w15 w16se w16cid w16 w16cex w16sdtdh w16sdtfl w16du wp14">
   <w:abstractNum w:abstractNumId="0" w15:restartNumberingAfterBreak="0">
     <w:nsid w:val="13CB1007"/>
     <w:multiLevelType w:val="multilevel"/>
@@ -1196,7 +1553,7 @@
 </file>
 
 <file path=word/styles.xml><?xml version="1.0" encoding="utf-8"?>
-<w:styles xmlns:mc="http://schemas.openxmlformats.org/markup-compatibility/2006" xmlns:r="http://schemas.openxmlformats.org/officeDocument/2006/relationships" xmlns:w="http://schemas.openxmlformats.org/wordprocessingml/2006/main" xmlns:w14="http://schemas.microsoft.com/office/word/2010/wordml" xmlns:w15="http://schemas.microsoft.com/office/word/2012/wordml" xmlns:w16cex="http://schemas.microsoft.com/office/word/2018/wordml/cex" xmlns:w16cid="http://schemas.microsoft.com/office/word/2016/wordml/cid" xmlns:w16="http://schemas.microsoft.com/office/word/2018/wordml" xmlns:w16du="http://schemas.microsoft.com/office/word/2023/wordml/word16du" xmlns:w16sdtdh="http://schemas.microsoft.com/office/word/2020/wordml/sdtdatahash" xmlns:w16se="http://schemas.microsoft.com/office/word/2015/wordml/symex" mc:Ignorable="w14 w15 w16se w16cid w16 w16cex w16sdtdh w16du">
+<w:styles xmlns:mc="http://schemas.openxmlformats.org/markup-compatibility/2006" xmlns:r="http://schemas.openxmlformats.org/officeDocument/2006/relationships" xmlns:w="http://schemas.openxmlformats.org/wordprocessingml/2006/main" xmlns:w14="http://schemas.microsoft.com/office/word/2010/wordml" xmlns:w15="http://schemas.microsoft.com/office/word/2012/wordml" xmlns:w16cex="http://schemas.microsoft.com/office/word/2018/wordml/cex" xmlns:w16cid="http://schemas.microsoft.com/office/word/2016/wordml/cid" xmlns:w16="http://schemas.microsoft.com/office/word/2018/wordml" xmlns:w16du="http://schemas.microsoft.com/office/word/2023/wordml/word16du" xmlns:w16sdtdh="http://schemas.microsoft.com/office/word/2020/wordml/sdtdatahash" xmlns:w16sdtfl="http://schemas.microsoft.com/office/word/2024/wordml/sdtformatlock" xmlns:w16se="http://schemas.microsoft.com/office/word/2015/wordml/symex" mc:Ignorable="w14 w15 w16se w16cid w16 w16cex w16sdtdh w16sdtfl w16du">
   <w:docDefaults>
     <w:rPrDefault>
       <w:rPr>
@@ -1792,6 +2149,7 @@
   <w:style w:type="character" w:default="1" w:styleId="DefaultParagraphFont">
     <w:name w:val="Default Paragraph Font"/>
     <w:uiPriority w:val="1"/>
+    <w:semiHidden/>
     <w:unhideWhenUsed/>
   </w:style>
   <w:style w:type="table" w:default="1" w:styleId="TableNormal">
@@ -2105,6 +2463,11 @@
       <w:color w:val="0F4761" w:themeColor="accent1" w:themeShade="BF"/>
       <w:spacing w:val="5"/>
     </w:rPr>
+  </w:style>
+  <w:style w:type="character" w:customStyle="1" w:styleId="markedcontent">
+    <w:name w:val="markedcontent"/>
+    <w:basedOn w:val="DefaultParagraphFont"/>
+    <w:rsid w:val="00D66CCE"/>
   </w:style>
 </w:styles>
 </file>

</xml_diff>